<commit_message>
started writing explanation for phase 2 in TriggleUpustvo.docx
</commit_message>
<xml_diff>
--- a/TriggleUputstvo.docx
+++ b/TriggleUputstvo.docx
@@ -56,7 +56,43 @@
           <w:szCs w:val="24"/>
           <w:lang w:val="sr-Latn-RS"/>
         </w:rPr>
-        <w:t xml:space="preserve">Ovaj dokument obuhvata celokupno objašnjenje logike koja je primenjena za implementaciju </w:t>
+        <w:t xml:space="preserve">Ovaj </w:t>
+      </w:r>
+      <w:r>
+        <w:rPr>
+          <w:rFonts w:ascii="Times New Roman" w:hAnsi="Times New Roman"/>
+          <w:sz w:val="24"/>
+          <w:szCs w:val="24"/>
+          <w:lang w:val="sr-Latn-RS"/>
+        </w:rPr>
+        <w:t xml:space="preserve">deo </w:t>
+      </w:r>
+      <w:r>
+        <w:rPr>
+          <w:rFonts w:ascii="Times New Roman" w:hAnsi="Times New Roman"/>
+          <w:sz w:val="24"/>
+          <w:szCs w:val="24"/>
+          <w:lang w:val="sr-Latn-RS"/>
+        </w:rPr>
+        <w:t>dokument</w:t>
+      </w:r>
+      <w:r>
+        <w:rPr>
+          <w:rFonts w:ascii="Times New Roman" w:hAnsi="Times New Roman"/>
+          <w:sz w:val="24"/>
+          <w:szCs w:val="24"/>
+          <w:lang w:val="sr-Latn-RS"/>
+        </w:rPr>
+        <w:t>a</w:t>
+      </w:r>
+      <w:r>
+        <w:rPr>
+          <w:rFonts w:ascii="Times New Roman" w:hAnsi="Times New Roman"/>
+          <w:sz w:val="24"/>
+          <w:szCs w:val="24"/>
+          <w:lang w:val="sr-Latn-RS"/>
+        </w:rPr>
+        <w:t xml:space="preserve"> obuhvata celokupno objašnjenje logike koja je primenjena za implementaciju </w:t>
       </w:r>
       <w:r>
         <w:rPr>
@@ -96,8 +132,6 @@
         </w:rPr>
         <w:t>1. Omogućiti izbor ko igra prvi (čovek ili računar).</w:t>
       </w:r>
-      <w:bookmarkStart w:id="0" w:name="_GoBack"/>
-      <w:bookmarkEnd w:id="0"/>
     </w:p>
     <w:p>
       <w:pPr>
@@ -622,7 +656,52 @@
           <w:szCs w:val="24"/>
           <w:lang w:val="sr-Latn-RS"/>
         </w:rPr>
-        <w:t>U nastavku dokumenta sledi opis ideje koja je primenjena za svaku od funkcionalnosti.</w:t>
+        <w:t>U nastavku dokumenta sledi opis ideje koja je primenjena za svaku od funkcionalnosti</w:t>
+      </w:r>
+      <w:r>
+        <w:rPr>
+          <w:rFonts w:ascii="Times New Roman" w:hAnsi="Times New Roman"/>
+          <w:sz w:val="24"/>
+          <w:szCs w:val="24"/>
+          <w:lang w:val="sr-Latn-RS"/>
+        </w:rPr>
+        <w:t xml:space="preserve"> u</w:t>
+      </w:r>
+      <w:r>
+        <w:rPr>
+          <w:rFonts w:ascii="Times New Roman" w:hAnsi="Times New Roman"/>
+          <w:sz w:val="24"/>
+          <w:szCs w:val="24"/>
+          <w:lang w:val="sr-Latn-RS"/>
+        </w:rPr>
+        <w:t xml:space="preserve"> pr</w:t>
+      </w:r>
+      <w:r>
+        <w:rPr>
+          <w:rFonts w:ascii="Times New Roman" w:hAnsi="Times New Roman"/>
+          <w:sz w:val="24"/>
+          <w:szCs w:val="24"/>
+          <w:lang w:val="sr-Latn-RS"/>
+        </w:rPr>
+        <w:t>voj</w:t>
+      </w:r>
+      <w:r>
+        <w:rPr>
+          <w:rFonts w:ascii="Times New Roman" w:hAnsi="Times New Roman"/>
+          <w:sz w:val="24"/>
+          <w:szCs w:val="24"/>
+          <w:lang w:val="sr-Latn-RS"/>
+        </w:rPr>
+        <w:t xml:space="preserve"> fazi</w:t>
+      </w:r>
+      <w:r>
+        <w:rPr>
+          <w:rFonts w:ascii="Times New Roman" w:hAnsi="Times New Roman"/>
+          <w:sz w:val="24"/>
+          <w:szCs w:val="24"/>
+          <w:lang w:val="sr-Latn-RS"/>
+        </w:rPr>
+        <w:t>.</w:t>
       </w:r>
     </w:p>
     <w:p>
@@ -654,7 +733,6 @@
           <w:szCs w:val="28"/>
           <w:lang w:val="sr-Latn-RS"/>
         </w:rPr>
-        <w:lastRenderedPageBreak/>
         <w:t>Inicijalizacija table za igru Triggle</w:t>
       </w:r>
     </w:p>
@@ -4868,6 +4946,7 @@
           <w:sz w:val="24"/>
           <w:szCs w:val="24"/>
         </w:rPr>
+        <w:lastRenderedPageBreak/>
         <w:t>u</w:t>
       </w:r>
       <w:proofErr w:type="gramEnd"/>
@@ -5242,7 +5321,6 @@
           <w:sz w:val="24"/>
           <w:szCs w:val="24"/>
         </w:rPr>
-        <w:lastRenderedPageBreak/>
         <w:t xml:space="preserve">pre </w:t>
       </w:r>
       <w:proofErr w:type="spellStart"/>
@@ -9126,6 +9204,7 @@
           <w:sz w:val="24"/>
           <w:szCs w:val="24"/>
         </w:rPr>
+        <w:lastRenderedPageBreak/>
         <w:t xml:space="preserve">I </w:t>
       </w:r>
       <w:proofErr w:type="spellStart"/>
@@ -9546,7 +9625,6 @@
           <w:sz w:val="24"/>
           <w:szCs w:val="24"/>
         </w:rPr>
-        <w:lastRenderedPageBreak/>
         <w:t>izabere</w:t>
       </w:r>
       <w:proofErr w:type="spellEnd"/>
@@ -11013,9 +11091,1751 @@
     </w:p>
     <w:p>
       <w:pPr>
+        <w:jc w:val="center"/>
+        <w:rPr>
+          <w:rFonts w:ascii="Times New Roman" w:hAnsi="Times New Roman"/>
+          <w:b/>
+          <w:color w:val="C00000"/>
+          <w:sz w:val="36"/>
+          <w:szCs w:val="36"/>
+          <w:lang w:val="sr-Latn-RS"/>
+        </w:rPr>
+      </w:pPr>
+      <w:r>
+        <w:rPr>
+          <w:rFonts w:ascii="Times New Roman" w:hAnsi="Times New Roman"/>
+          <w:b/>
+          <w:color w:val="C00000"/>
+          <w:sz w:val="36"/>
+          <w:szCs w:val="36"/>
+          <w:lang w:val="sr-Latn-RS"/>
+        </w:rPr>
+        <w:t>Logika implementacije II</w:t>
+      </w:r>
+      <w:r>
+        <w:rPr>
+          <w:rFonts w:ascii="Times New Roman" w:hAnsi="Times New Roman"/>
+          <w:b/>
+          <w:color w:val="C00000"/>
+          <w:sz w:val="36"/>
+          <w:szCs w:val="36"/>
+          <w:lang w:val="sr-Latn-RS"/>
+        </w:rPr>
+        <w:t xml:space="preserve"> faze projekta Triggle</w:t>
+      </w:r>
+    </w:p>
+    <w:p>
+      <w:pPr>
+        <w:jc w:val="center"/>
+        <w:rPr>
+          <w:rFonts w:ascii="Times New Roman" w:hAnsi="Times New Roman"/>
+          <w:b/>
+          <w:color w:val="C00000"/>
+          <w:sz w:val="36"/>
+          <w:szCs w:val="36"/>
+          <w:lang w:val="sr-Latn-RS"/>
+        </w:rPr>
+      </w:pPr>
+    </w:p>
+    <w:p>
+      <w:pPr>
         <w:jc w:val="both"/>
         <w:rPr>
-          <w:rFonts w:ascii="Times New Roman" w:hAnsi="Times New Roman" w:cs="Times New Roman"/>
+          <w:rFonts w:ascii="Times New Roman" w:hAnsi="Times New Roman"/>
+          <w:sz w:val="24"/>
+          <w:szCs w:val="24"/>
+          <w:lang w:val="sr-Latn-RS"/>
+        </w:rPr>
+      </w:pPr>
+      <w:r>
+        <w:rPr>
+          <w:rFonts w:ascii="Times New Roman" w:hAnsi="Times New Roman"/>
+          <w:sz w:val="24"/>
+          <w:szCs w:val="24"/>
+          <w:lang w:val="sr-Latn-RS"/>
+        </w:rPr>
+        <w:t>Ovaj deo dokumenta obuhvata celokupno objašnjenje logike koja je primenjena za implementaciju I</w:t>
+      </w:r>
+      <w:r>
+        <w:rPr>
+          <w:rFonts w:ascii="Times New Roman" w:hAnsi="Times New Roman"/>
+          <w:sz w:val="24"/>
+          <w:szCs w:val="24"/>
+          <w:lang w:val="sr-Latn-RS"/>
+        </w:rPr>
+        <w:t>I</w:t>
+      </w:r>
+      <w:r>
+        <w:rPr>
+          <w:rFonts w:ascii="Times New Roman" w:hAnsi="Times New Roman"/>
+          <w:sz w:val="24"/>
+          <w:szCs w:val="24"/>
+          <w:lang w:val="sr-Latn-RS"/>
+        </w:rPr>
+        <w:t xml:space="preserve"> faze projekta Triggle. U </w:t>
+      </w:r>
+      <w:r>
+        <w:rPr>
+          <w:rFonts w:ascii="Times New Roman" w:hAnsi="Times New Roman"/>
+          <w:sz w:val="24"/>
+          <w:szCs w:val="24"/>
+          <w:lang w:val="sr-Latn-RS"/>
+        </w:rPr>
+        <w:t>drugoj</w:t>
+      </w:r>
+      <w:r>
+        <w:rPr>
+          <w:rFonts w:ascii="Times New Roman" w:hAnsi="Times New Roman"/>
+          <w:sz w:val="24"/>
+          <w:szCs w:val="24"/>
+          <w:lang w:val="sr-Latn-RS"/>
+        </w:rPr>
+        <w:t xml:space="preserve"> fazi je bilo potrebno odraditi sledeće funkcionalnosti :</w:t>
+      </w:r>
+    </w:p>
+    <w:p>
+      <w:pPr>
+        <w:pStyle w:val="ListParagraph"/>
+        <w:numPr>
+          <w:ilvl w:val="0"/>
+          <w:numId w:val="12"/>
+        </w:numPr>
+        <w:jc w:val="both"/>
+        <w:rPr>
+          <w:rFonts w:ascii="Times New Roman" w:hAnsi="Times New Roman"/>
+          <w:sz w:val="24"/>
+          <w:szCs w:val="24"/>
+          <w:lang w:val="sr-Latn-RS"/>
+        </w:rPr>
+      </w:pPr>
+      <w:r>
+        <w:rPr>
+          <w:rFonts w:ascii="Times New Roman" w:hAnsi="Times New Roman"/>
+          <w:sz w:val="24"/>
+          <w:szCs w:val="24"/>
+          <w:lang w:val="sr-Latn-RS"/>
+        </w:rPr>
+        <w:t>Realizovati funkcije koje obezbeđuju odigravanje partije između dva igrača (dva</w:t>
+      </w:r>
+    </w:p>
+    <w:p>
+      <w:pPr>
+        <w:jc w:val="both"/>
+        <w:rPr>
+          <w:rFonts w:ascii="Times New Roman" w:hAnsi="Times New Roman"/>
+          <w:sz w:val="24"/>
+          <w:szCs w:val="24"/>
+          <w:lang w:val="sr-Latn-RS"/>
+        </w:rPr>
+      </w:pPr>
+      <w:r>
+        <w:rPr>
+          <w:rFonts w:ascii="Times New Roman" w:hAnsi="Times New Roman"/>
+          <w:sz w:val="24"/>
+          <w:szCs w:val="24"/>
+          <w:lang w:val="sr-Latn-RS"/>
+        </w:rPr>
+        <w:t>čoveka, ne računara i čoveka)</w:t>
+      </w:r>
+    </w:p>
+    <w:p>
+      <w:pPr>
+        <w:pStyle w:val="ListParagraph"/>
+        <w:numPr>
+          <w:ilvl w:val="1"/>
+          <w:numId w:val="6"/>
+        </w:numPr>
+        <w:jc w:val="both"/>
+        <w:rPr>
+          <w:rFonts w:ascii="Times New Roman" w:hAnsi="Times New Roman"/>
+          <w:sz w:val="24"/>
+          <w:szCs w:val="24"/>
+          <w:lang w:val="sr-Latn-RS"/>
+        </w:rPr>
+      </w:pPr>
+      <w:r>
+        <w:rPr>
+          <w:rFonts w:ascii="Times New Roman" w:hAnsi="Times New Roman"/>
+          <w:sz w:val="24"/>
+          <w:szCs w:val="24"/>
+          <w:lang w:val="sr-Latn-RS"/>
+        </w:rPr>
+        <w:t>Unos početnih parametara igre</w:t>
+      </w:r>
+    </w:p>
+    <w:p>
+      <w:pPr>
+        <w:pStyle w:val="ListParagraph"/>
+        <w:numPr>
+          <w:ilvl w:val="1"/>
+          <w:numId w:val="6"/>
+        </w:numPr>
+        <w:jc w:val="both"/>
+        <w:rPr>
+          <w:rFonts w:ascii="Times New Roman" w:hAnsi="Times New Roman"/>
+          <w:sz w:val="24"/>
+          <w:szCs w:val="24"/>
+          <w:lang w:val="sr-Latn-RS"/>
+        </w:rPr>
+      </w:pPr>
+      <w:r>
+        <w:rPr>
+          <w:rFonts w:ascii="Times New Roman" w:hAnsi="Times New Roman"/>
+          <w:sz w:val="24"/>
+          <w:szCs w:val="24"/>
+          <w:lang w:val="sr-Latn-RS"/>
+        </w:rPr>
+        <w:t>Ponavljanje unosa novog poteza sve dok se ne unese ispravan potez</w:t>
+      </w:r>
+    </w:p>
+    <w:p>
+      <w:pPr>
+        <w:pStyle w:val="ListParagraph"/>
+        <w:numPr>
+          <w:ilvl w:val="1"/>
+          <w:numId w:val="6"/>
+        </w:numPr>
+        <w:jc w:val="both"/>
+        <w:rPr>
+          <w:rFonts w:ascii="Times New Roman" w:hAnsi="Times New Roman"/>
+          <w:sz w:val="24"/>
+          <w:szCs w:val="24"/>
+          <w:lang w:val="sr-Latn-RS"/>
+        </w:rPr>
+      </w:pPr>
+      <w:r>
+        <w:rPr>
+          <w:rFonts w:ascii="Times New Roman" w:hAnsi="Times New Roman"/>
+          <w:sz w:val="24"/>
+          <w:szCs w:val="24"/>
+          <w:lang w:val="sr-Latn-RS"/>
+        </w:rPr>
+        <w:t>Odigravanje novog ispravnog poteza sa promenom trenutnog stanja igre</w:t>
+      </w:r>
+    </w:p>
+    <w:p>
+      <w:pPr>
+        <w:pStyle w:val="ListParagraph"/>
+        <w:numPr>
+          <w:ilvl w:val="1"/>
+          <w:numId w:val="6"/>
+        </w:numPr>
+        <w:jc w:val="both"/>
+        <w:rPr>
+          <w:rFonts w:ascii="Times New Roman" w:hAnsi="Times New Roman"/>
+          <w:sz w:val="24"/>
+          <w:szCs w:val="24"/>
+          <w:lang w:val="sr-Latn-RS"/>
+        </w:rPr>
+      </w:pPr>
+      <w:r>
+        <w:rPr>
+          <w:rFonts w:ascii="Times New Roman" w:hAnsi="Times New Roman"/>
+          <w:sz w:val="24"/>
+          <w:szCs w:val="24"/>
+          <w:lang w:val="sr-Latn-RS"/>
+        </w:rPr>
+        <w:t>Prikaz novonastalog stanja igre nakon odigravanja poteza</w:t>
+      </w:r>
+    </w:p>
+    <w:p>
+      <w:pPr>
+        <w:pStyle w:val="ListParagraph"/>
+        <w:numPr>
+          <w:ilvl w:val="1"/>
+          <w:numId w:val="6"/>
+        </w:numPr>
+        <w:jc w:val="both"/>
+        <w:rPr>
+          <w:rFonts w:ascii="Times New Roman" w:hAnsi="Times New Roman"/>
+          <w:sz w:val="24"/>
+          <w:szCs w:val="24"/>
+          <w:lang w:val="sr-Latn-RS"/>
+        </w:rPr>
+      </w:pPr>
+      <w:r>
+        <w:rPr>
+          <w:rFonts w:ascii="Times New Roman" w:hAnsi="Times New Roman"/>
+          <w:sz w:val="24"/>
+          <w:szCs w:val="24"/>
+          <w:lang w:val="sr-Latn-RS"/>
+        </w:rPr>
+        <w:t xml:space="preserve"> Proveru kraja i određivanje pobednika u igri nakon odigravanja svakog poteza, odnosno</w:t>
+      </w:r>
+      <w:r>
+        <w:rPr>
+          <w:rFonts w:ascii="Times New Roman" w:hAnsi="Times New Roman"/>
+          <w:sz w:val="24"/>
+          <w:szCs w:val="24"/>
+          <w:lang w:val="sr-Latn-RS"/>
+        </w:rPr>
+        <w:t xml:space="preserve"> </w:t>
+      </w:r>
+      <w:r>
+        <w:rPr>
+          <w:rFonts w:ascii="Times New Roman" w:hAnsi="Times New Roman"/>
+          <w:sz w:val="24"/>
+          <w:szCs w:val="24"/>
+          <w:lang w:val="sr-Latn-RS"/>
+        </w:rPr>
+        <w:t>promene stanja igre</w:t>
+      </w:r>
+    </w:p>
+    <w:p>
+      <w:pPr>
+        <w:pStyle w:val="ListParagraph"/>
+        <w:ind w:left="1440"/>
+        <w:jc w:val="both"/>
+        <w:rPr>
+          <w:rFonts w:ascii="Times New Roman" w:hAnsi="Times New Roman"/>
+          <w:sz w:val="24"/>
+          <w:szCs w:val="24"/>
+          <w:lang w:val="sr-Latn-RS"/>
+        </w:rPr>
+      </w:pPr>
+    </w:p>
+    <w:p>
+      <w:pPr>
+        <w:pStyle w:val="ListParagraph"/>
+        <w:numPr>
+          <w:ilvl w:val="0"/>
+          <w:numId w:val="12"/>
+        </w:numPr>
+        <w:jc w:val="both"/>
+        <w:rPr>
+          <w:rFonts w:ascii="Times New Roman" w:hAnsi="Times New Roman"/>
+          <w:sz w:val="24"/>
+          <w:szCs w:val="24"/>
+          <w:lang w:val="sr-Latn-RS"/>
+        </w:rPr>
+      </w:pPr>
+      <w:r>
+        <w:rPr>
+          <w:rFonts w:ascii="Times New Roman" w:hAnsi="Times New Roman"/>
+          <w:sz w:val="24"/>
+          <w:szCs w:val="24"/>
+          <w:lang w:val="sr-Latn-RS"/>
+        </w:rPr>
+        <w:t>Realizovati funkcije koje implementiraju operator promene stanja problema (igre)</w:t>
+      </w:r>
+    </w:p>
+    <w:p>
+      <w:pPr>
+        <w:pStyle w:val="ListParagraph"/>
+        <w:numPr>
+          <w:ilvl w:val="1"/>
+          <w:numId w:val="6"/>
+        </w:numPr>
+        <w:jc w:val="both"/>
+        <w:rPr>
+          <w:rFonts w:ascii="Times New Roman" w:hAnsi="Times New Roman"/>
+          <w:sz w:val="24"/>
+          <w:szCs w:val="24"/>
+          <w:lang w:val="sr-Latn-RS"/>
+        </w:rPr>
+      </w:pPr>
+      <w:r>
+        <w:rPr>
+          <w:rFonts w:ascii="Times New Roman" w:hAnsi="Times New Roman"/>
+          <w:sz w:val="24"/>
+          <w:szCs w:val="24"/>
+          <w:lang w:val="sr-Latn-RS"/>
+        </w:rPr>
+        <w:lastRenderedPageBreak/>
+        <w:t>Realizovati funkcije koje na osnovu zadatog poteza i zadatog stanja igre formiraju novo</w:t>
+      </w:r>
+      <w:r>
+        <w:rPr>
+          <w:rFonts w:ascii="Times New Roman" w:hAnsi="Times New Roman"/>
+          <w:sz w:val="24"/>
+          <w:szCs w:val="24"/>
+          <w:lang w:val="sr-Latn-RS"/>
+        </w:rPr>
+        <w:t xml:space="preserve"> </w:t>
+      </w:r>
+      <w:r>
+        <w:rPr>
+          <w:rFonts w:ascii="Times New Roman" w:hAnsi="Times New Roman"/>
+          <w:sz w:val="24"/>
+          <w:szCs w:val="24"/>
+          <w:lang w:val="sr-Latn-RS"/>
+        </w:rPr>
+        <w:t>stanje igre</w:t>
+      </w:r>
+    </w:p>
+    <w:p>
+      <w:pPr>
+        <w:pStyle w:val="ListParagraph"/>
+        <w:numPr>
+          <w:ilvl w:val="1"/>
+          <w:numId w:val="6"/>
+        </w:numPr>
+        <w:jc w:val="both"/>
+        <w:rPr>
+          <w:rFonts w:ascii="Times New Roman" w:hAnsi="Times New Roman"/>
+          <w:sz w:val="24"/>
+          <w:szCs w:val="24"/>
+          <w:lang w:val="sr-Latn-RS"/>
+        </w:rPr>
+      </w:pPr>
+      <w:r>
+        <w:rPr>
+          <w:rFonts w:ascii="Times New Roman" w:hAnsi="Times New Roman"/>
+          <w:sz w:val="24"/>
+          <w:szCs w:val="24"/>
+          <w:lang w:val="sr-Latn-RS"/>
+        </w:rPr>
+        <w:t>Realizovati funkcije koje na osnovu zadatog igrača na potezu i zadatog stanje igre (table)</w:t>
+      </w:r>
+      <w:r>
+        <w:rPr>
+          <w:rFonts w:ascii="Times New Roman" w:hAnsi="Times New Roman"/>
+          <w:sz w:val="24"/>
+          <w:szCs w:val="24"/>
+          <w:lang w:val="sr-Latn-RS"/>
+        </w:rPr>
+        <w:t xml:space="preserve"> </w:t>
+      </w:r>
+      <w:r>
+        <w:rPr>
+          <w:rFonts w:ascii="Times New Roman" w:hAnsi="Times New Roman"/>
+          <w:sz w:val="24"/>
+          <w:szCs w:val="24"/>
+          <w:lang w:val="sr-Latn-RS"/>
+        </w:rPr>
+        <w:t>formiraju sve moguće poteze</w:t>
+      </w:r>
+    </w:p>
+    <w:p>
+      <w:pPr>
+        <w:pStyle w:val="ListParagraph"/>
+        <w:numPr>
+          <w:ilvl w:val="1"/>
+          <w:numId w:val="6"/>
+        </w:numPr>
+        <w:jc w:val="both"/>
+        <w:rPr>
+          <w:rFonts w:ascii="Times New Roman" w:hAnsi="Times New Roman"/>
+          <w:sz w:val="24"/>
+          <w:szCs w:val="24"/>
+          <w:lang w:val="sr-Latn-RS"/>
+        </w:rPr>
+      </w:pPr>
+      <w:r>
+        <w:rPr>
+          <w:rFonts w:ascii="Times New Roman" w:hAnsi="Times New Roman"/>
+          <w:sz w:val="24"/>
+          <w:szCs w:val="24"/>
+          <w:lang w:val="sr-Latn-RS"/>
+        </w:rPr>
+        <w:t>Realizovati funkcije koje na osnovu svih mogućih poteza formiranju sva moguća stanja igre,</w:t>
+      </w:r>
+      <w:r>
+        <w:rPr>
+          <w:rFonts w:ascii="Times New Roman" w:hAnsi="Times New Roman"/>
+          <w:sz w:val="24"/>
+          <w:szCs w:val="24"/>
+          <w:lang w:val="sr-Latn-RS"/>
+        </w:rPr>
+        <w:t xml:space="preserve"> </w:t>
+      </w:r>
+      <w:r>
+        <w:rPr>
+          <w:rFonts w:ascii="Times New Roman" w:hAnsi="Times New Roman"/>
+          <w:sz w:val="24"/>
+          <w:szCs w:val="24"/>
+          <w:lang w:val="sr-Latn-RS"/>
+        </w:rPr>
+        <w:t>korišćenjem funkcija iz prethodne dve stavke</w:t>
+      </w:r>
+    </w:p>
+    <w:p>
+      <w:pPr>
+        <w:pStyle w:val="ListParagraph"/>
+        <w:ind w:left="1440"/>
+        <w:jc w:val="both"/>
+        <w:rPr>
+          <w:rFonts w:ascii="Times New Roman" w:hAnsi="Times New Roman"/>
+          <w:sz w:val="24"/>
+          <w:szCs w:val="24"/>
+          <w:lang w:val="sr-Latn-RS"/>
+        </w:rPr>
+      </w:pPr>
+    </w:p>
+    <w:p>
+      <w:pPr>
+        <w:pStyle w:val="ListParagraph"/>
+        <w:numPr>
+          <w:ilvl w:val="0"/>
+          <w:numId w:val="12"/>
+        </w:numPr>
+        <w:jc w:val="both"/>
+        <w:rPr>
+          <w:rFonts w:ascii="Times New Roman" w:hAnsi="Times New Roman"/>
+          <w:sz w:val="24"/>
+          <w:szCs w:val="24"/>
+          <w:lang w:val="sr-Latn-RS"/>
+        </w:rPr>
+      </w:pPr>
+      <w:r>
+        <w:rPr>
+          <w:rFonts w:ascii="Times New Roman" w:hAnsi="Times New Roman"/>
+          <w:sz w:val="24"/>
+          <w:szCs w:val="24"/>
+          <w:lang w:val="sr-Latn-RS"/>
+        </w:rPr>
+        <w:t>Napisati funkcije za proveru valjanosti poteza na osnovu konkretnog</w:t>
+      </w:r>
+      <w:r>
+        <w:rPr>
+          <w:rFonts w:ascii="Times New Roman" w:hAnsi="Times New Roman"/>
+          <w:sz w:val="24"/>
+          <w:szCs w:val="24"/>
+          <w:lang w:val="sr-Latn-RS"/>
+        </w:rPr>
+        <w:t xml:space="preserve"> </w:t>
+      </w:r>
+      <w:r>
+        <w:rPr>
+          <w:rFonts w:ascii="Times New Roman" w:hAnsi="Times New Roman"/>
+          <w:sz w:val="24"/>
+          <w:szCs w:val="24"/>
+          <w:lang w:val="sr-Latn-RS"/>
+        </w:rPr>
+        <w:t>poteza i t</w:t>
+      </w:r>
+      <w:r>
+        <w:rPr>
+          <w:rFonts w:ascii="Times New Roman" w:hAnsi="Times New Roman"/>
+          <w:sz w:val="24"/>
+          <w:szCs w:val="24"/>
+          <w:lang w:val="sr-Latn-RS"/>
+        </w:rPr>
+        <w:t>renutnog stanja problema (igre).</w:t>
+      </w:r>
+    </w:p>
+    <w:p>
+      <w:pPr>
+        <w:rPr>
+          <w:rFonts w:ascii="Times New Roman" w:hAnsi="Times New Roman"/>
+          <w:sz w:val="24"/>
+          <w:szCs w:val="24"/>
+          <w:lang w:val="sr-Latn-RS"/>
+        </w:rPr>
+      </w:pPr>
+    </w:p>
+    <w:p>
+      <w:pPr>
+        <w:jc w:val="both"/>
+        <w:rPr>
+          <w:rFonts w:ascii="Times New Roman" w:hAnsi="Times New Roman"/>
+          <w:sz w:val="24"/>
+          <w:szCs w:val="24"/>
+          <w:lang w:val="sr-Latn-RS"/>
+        </w:rPr>
+      </w:pPr>
+      <w:r>
+        <w:rPr>
+          <w:rFonts w:ascii="Times New Roman" w:hAnsi="Times New Roman"/>
+          <w:sz w:val="24"/>
+          <w:szCs w:val="24"/>
+          <w:lang w:val="sr-Latn-RS"/>
+        </w:rPr>
+        <w:t>U nastavku su opisane funkcionalnosti koje</w:t>
+      </w:r>
+      <w:r>
+        <w:rPr>
+          <w:rFonts w:ascii="Times New Roman" w:hAnsi="Times New Roman"/>
+          <w:sz w:val="24"/>
+          <w:szCs w:val="24"/>
+          <w:lang w:val="sr-Latn-RS"/>
+        </w:rPr>
+        <w:t xml:space="preserve"> su realizovane u ovoj fazi, uz </w:t>
+      </w:r>
+      <w:r>
+        <w:rPr>
+          <w:rFonts w:ascii="Times New Roman" w:hAnsi="Times New Roman"/>
+          <w:sz w:val="24"/>
+          <w:szCs w:val="24"/>
+          <w:lang w:val="sr-Latn-RS"/>
+        </w:rPr>
+        <w:t xml:space="preserve">objašnjenje njihovih implementacija. Takođe, </w:t>
+      </w:r>
+      <w:r>
+        <w:rPr>
+          <w:rFonts w:ascii="Times New Roman" w:hAnsi="Times New Roman"/>
+          <w:sz w:val="24"/>
+          <w:szCs w:val="24"/>
+          <w:lang w:val="sr-Latn-RS"/>
+        </w:rPr>
+        <w:t>napravljene su neke izmene u odnosu na 1. Fazu:</w:t>
+      </w:r>
+    </w:p>
+    <w:p>
+      <w:pPr>
+        <w:pStyle w:val="ListParagraph"/>
+        <w:numPr>
+          <w:ilvl w:val="0"/>
+          <w:numId w:val="6"/>
+        </w:numPr>
+        <w:jc w:val="both"/>
+        <w:rPr>
+          <w:rFonts w:ascii="Times New Roman" w:hAnsi="Times New Roman" w:cs="Times New Roman"/>
+          <w:b/>
+        </w:rPr>
+      </w:pPr>
+      <w:r>
+        <w:rPr>
+          <w:rFonts w:ascii="Times New Roman" w:hAnsi="Times New Roman"/>
+          <w:sz w:val="24"/>
+          <w:szCs w:val="24"/>
+          <w:lang w:val="sr-Latn-RS"/>
+        </w:rPr>
+        <w:t xml:space="preserve">Funkcija </w:t>
+      </w:r>
+      <w:r>
+        <w:rPr>
+          <w:rFonts w:ascii="Times New Roman" w:hAnsi="Times New Roman" w:cs="Times New Roman"/>
+          <w:b/>
+          <w:sz w:val="24"/>
+          <w:szCs w:val="24"/>
+          <w:lang w:val="sr-Latn-RS"/>
+        </w:rPr>
+        <w:t>parse_matrix(matrix_str)</w:t>
+      </w:r>
+      <w:r>
+        <w:rPr>
+          <w:rFonts w:ascii="Times New Roman" w:hAnsi="Times New Roman" w:cs="Times New Roman"/>
+          <w:b/>
+          <w:sz w:val="24"/>
+          <w:szCs w:val="24"/>
+          <w:lang w:val="sr-Latn-RS"/>
+        </w:rPr>
+        <w:t xml:space="preserve"> </w:t>
+      </w:r>
+      <w:r>
+        <w:rPr>
+          <w:rFonts w:ascii="Times New Roman" w:hAnsi="Times New Roman" w:cs="Times New Roman"/>
+          <w:sz w:val="24"/>
+          <w:szCs w:val="24"/>
+          <w:lang w:val="sr-Latn-RS"/>
+        </w:rPr>
+        <w:t xml:space="preserve">je izbačena, pa je taj deo koda sada implementiran kroz funkciju </w:t>
+      </w:r>
+      <w:r>
+        <w:rPr>
+          <w:rFonts w:ascii="Times New Roman" w:hAnsi="Times New Roman" w:cs="Times New Roman"/>
+          <w:b/>
+          <w:sz w:val="24"/>
+          <w:szCs w:val="24"/>
+          <w:lang w:val="sr-Latn-RS"/>
+        </w:rPr>
+        <w:t>pass_board_state(moves, matrix, yp, nodes, first_player, second_player, symbols, side_length)</w:t>
+      </w:r>
+    </w:p>
+    <w:p>
+      <w:pPr>
+        <w:pStyle w:val="ListParagraph"/>
+        <w:numPr>
+          <w:ilvl w:val="0"/>
+          <w:numId w:val="6"/>
+        </w:numPr>
+        <w:jc w:val="both"/>
+        <w:rPr>
+          <w:rFonts w:ascii="Times New Roman" w:hAnsi="Times New Roman" w:cs="Times New Roman"/>
+          <w:b/>
+        </w:rPr>
+      </w:pPr>
+      <w:proofErr w:type="spellStart"/>
+      <w:r>
+        <w:rPr>
+          <w:rFonts w:ascii="Times New Roman" w:hAnsi="Times New Roman" w:cs="Times New Roman"/>
+          <w:lang w:val="en-US"/>
+        </w:rPr>
+        <w:t>Funkciji</w:t>
+      </w:r>
+      <w:proofErr w:type="spellEnd"/>
+      <w:r>
+        <w:rPr>
+          <w:rFonts w:ascii="Times New Roman" w:hAnsi="Times New Roman" w:cs="Times New Roman"/>
+          <w:lang w:val="en-US"/>
+        </w:rPr>
+        <w:t xml:space="preserve"> </w:t>
+      </w:r>
+      <w:proofErr w:type="spellStart"/>
+      <w:r>
+        <w:rPr>
+          <w:rFonts w:ascii="Times New Roman" w:hAnsi="Times New Roman" w:cs="Times New Roman"/>
+          <w:b/>
+          <w:lang w:val="en-US"/>
+        </w:rPr>
+        <w:t>play_</w:t>
+      </w:r>
+      <w:proofErr w:type="gramStart"/>
+      <w:r>
+        <w:rPr>
+          <w:rFonts w:ascii="Times New Roman" w:hAnsi="Times New Roman" w:cs="Times New Roman"/>
+          <w:b/>
+          <w:lang w:val="en-US"/>
+        </w:rPr>
+        <w:t>move</w:t>
+      </w:r>
+      <w:proofErr w:type="spellEnd"/>
+      <w:r>
+        <w:rPr>
+          <w:rFonts w:ascii="Times New Roman" w:hAnsi="Times New Roman" w:cs="Times New Roman"/>
+          <w:b/>
+          <w:lang w:val="en-US"/>
+        </w:rPr>
+        <w:t>(</w:t>
+      </w:r>
+      <w:proofErr w:type="gramEnd"/>
+      <w:r>
+        <w:rPr>
+          <w:rFonts w:ascii="Times New Roman" w:hAnsi="Times New Roman" w:cs="Times New Roman"/>
+          <w:b/>
+          <w:lang w:val="en-US"/>
+        </w:rPr>
+        <w:t>matrix, nodes, start, direction)</w:t>
+      </w:r>
+      <w:r>
+        <w:rPr>
+          <w:rFonts w:ascii="Times New Roman" w:hAnsi="Times New Roman" w:cs="Times New Roman"/>
+          <w:b/>
+          <w:lang w:val="en-US"/>
+        </w:rPr>
+        <w:t xml:space="preserve"> </w:t>
+      </w:r>
+      <w:r>
+        <w:rPr>
+          <w:rFonts w:ascii="Times New Roman" w:hAnsi="Times New Roman" w:cs="Times New Roman"/>
+          <w:lang w:val="en-US"/>
+        </w:rPr>
+        <w:t xml:space="preserve">je </w:t>
+      </w:r>
+      <w:proofErr w:type="spellStart"/>
+      <w:r>
+        <w:rPr>
+          <w:rFonts w:ascii="Times New Roman" w:hAnsi="Times New Roman" w:cs="Times New Roman"/>
+          <w:lang w:val="en-US"/>
+        </w:rPr>
+        <w:t>dodat</w:t>
+      </w:r>
+      <w:proofErr w:type="spellEnd"/>
+      <w:r>
+        <w:rPr>
+          <w:rFonts w:ascii="Times New Roman" w:hAnsi="Times New Roman" w:cs="Times New Roman"/>
+          <w:lang w:val="en-US"/>
+        </w:rPr>
+        <w:t xml:space="preserve"> parameter </w:t>
+      </w:r>
+      <w:proofErr w:type="spellStart"/>
+      <w:r>
+        <w:rPr>
+          <w:rFonts w:ascii="Times New Roman" w:hAnsi="Times New Roman" w:cs="Times New Roman"/>
+          <w:lang w:val="en-US"/>
+        </w:rPr>
+        <w:t>sa</w:t>
+      </w:r>
+      <w:proofErr w:type="spellEnd"/>
+      <w:r>
+        <w:rPr>
+          <w:rFonts w:ascii="Times New Roman" w:hAnsi="Times New Roman" w:cs="Times New Roman"/>
+          <w:lang w:val="en-US"/>
+        </w:rPr>
+        <w:t xml:space="preserve"> </w:t>
+      </w:r>
+      <w:proofErr w:type="spellStart"/>
+      <w:r>
+        <w:rPr>
+          <w:rFonts w:ascii="Times New Roman" w:hAnsi="Times New Roman" w:cs="Times New Roman"/>
+          <w:lang w:val="en-US"/>
+        </w:rPr>
+        <w:t>podrazumevanom</w:t>
+      </w:r>
+      <w:proofErr w:type="spellEnd"/>
+      <w:r>
+        <w:rPr>
+          <w:rFonts w:ascii="Times New Roman" w:hAnsi="Times New Roman" w:cs="Times New Roman"/>
+          <w:lang w:val="en-US"/>
+        </w:rPr>
+        <w:t xml:space="preserve"> </w:t>
+      </w:r>
+      <w:proofErr w:type="spellStart"/>
+      <w:r>
+        <w:rPr>
+          <w:rFonts w:ascii="Times New Roman" w:hAnsi="Times New Roman" w:cs="Times New Roman"/>
+          <w:lang w:val="en-US"/>
+        </w:rPr>
+        <w:t>vrednošću</w:t>
+      </w:r>
+      <w:proofErr w:type="spellEnd"/>
+      <w:r>
+        <w:rPr>
+          <w:rFonts w:ascii="Times New Roman" w:hAnsi="Times New Roman" w:cs="Times New Roman"/>
+          <w:lang w:val="en-US"/>
+        </w:rPr>
+        <w:t xml:space="preserve"> helper</w:t>
+      </w:r>
+      <w:r>
+        <w:rPr>
+          <w:rFonts w:ascii="Times New Roman" w:hAnsi="Times New Roman" w:cs="Times New Roman"/>
+          <w:lang w:val="en-US"/>
+        </w:rPr>
+        <w:t xml:space="preserve">, </w:t>
+      </w:r>
+      <w:proofErr w:type="spellStart"/>
+      <w:r>
+        <w:rPr>
+          <w:rFonts w:ascii="Times New Roman" w:hAnsi="Times New Roman" w:cs="Times New Roman"/>
+          <w:lang w:val="en-US"/>
+        </w:rPr>
+        <w:t>dodatne</w:t>
+      </w:r>
+      <w:proofErr w:type="spellEnd"/>
+      <w:r>
+        <w:rPr>
+          <w:rFonts w:ascii="Times New Roman" w:hAnsi="Times New Roman" w:cs="Times New Roman"/>
+          <w:lang w:val="en-US"/>
+        </w:rPr>
+        <w:t xml:space="preserve"> </w:t>
+      </w:r>
+      <w:proofErr w:type="spellStart"/>
+      <w:r>
+        <w:rPr>
+          <w:rFonts w:ascii="Times New Roman" w:hAnsi="Times New Roman" w:cs="Times New Roman"/>
+          <w:lang w:val="en-US"/>
+        </w:rPr>
+        <w:t>provere</w:t>
+      </w:r>
+      <w:proofErr w:type="spellEnd"/>
+      <w:r>
+        <w:rPr>
+          <w:rFonts w:ascii="Times New Roman" w:hAnsi="Times New Roman" w:cs="Times New Roman"/>
+          <w:lang w:val="en-US"/>
+        </w:rPr>
+        <w:t xml:space="preserve"> </w:t>
+      </w:r>
+      <w:proofErr w:type="spellStart"/>
+      <w:r>
+        <w:rPr>
+          <w:rFonts w:ascii="Times New Roman" w:hAnsi="Times New Roman" w:cs="Times New Roman"/>
+          <w:lang w:val="en-US"/>
+        </w:rPr>
+        <w:t>za</w:t>
+      </w:r>
+      <w:proofErr w:type="spellEnd"/>
+      <w:r>
+        <w:rPr>
+          <w:rFonts w:ascii="Times New Roman" w:hAnsi="Times New Roman" w:cs="Times New Roman"/>
+          <w:lang w:val="en-US"/>
+        </w:rPr>
+        <w:t xml:space="preserve"> </w:t>
+      </w:r>
+      <w:proofErr w:type="spellStart"/>
+      <w:r>
+        <w:rPr>
+          <w:rFonts w:ascii="Times New Roman" w:hAnsi="Times New Roman" w:cs="Times New Roman"/>
+          <w:lang w:val="en-US"/>
+        </w:rPr>
+        <w:t>valjanost</w:t>
+      </w:r>
+      <w:proofErr w:type="spellEnd"/>
+      <w:r>
+        <w:rPr>
+          <w:rFonts w:ascii="Times New Roman" w:hAnsi="Times New Roman" w:cs="Times New Roman"/>
+          <w:lang w:val="en-US"/>
+        </w:rPr>
+        <w:t xml:space="preserve"> </w:t>
+      </w:r>
+      <w:proofErr w:type="spellStart"/>
+      <w:r>
+        <w:rPr>
+          <w:rFonts w:ascii="Times New Roman" w:hAnsi="Times New Roman" w:cs="Times New Roman"/>
+          <w:lang w:val="en-US"/>
+        </w:rPr>
+        <w:t>poteza</w:t>
+      </w:r>
+      <w:proofErr w:type="spellEnd"/>
+      <w:r>
+        <w:rPr>
+          <w:rFonts w:ascii="Times New Roman" w:hAnsi="Times New Roman" w:cs="Times New Roman"/>
+          <w:lang w:val="en-US"/>
+        </w:rPr>
+        <w:t>..</w:t>
+      </w:r>
+      <w:r>
+        <w:rPr>
+          <w:rFonts w:ascii="Times New Roman" w:hAnsi="Times New Roman" w:cs="Times New Roman"/>
+          <w:lang w:val="en-US"/>
+        </w:rPr>
+        <w:t>.</w:t>
+      </w:r>
+    </w:p>
+    <w:p>
+      <w:pPr>
+        <w:pStyle w:val="ListParagraph"/>
+        <w:numPr>
+          <w:ilvl w:val="0"/>
+          <w:numId w:val="6"/>
+        </w:numPr>
+        <w:jc w:val="both"/>
+        <w:rPr>
+          <w:rFonts w:ascii="Times New Roman" w:hAnsi="Times New Roman" w:cs="Times New Roman"/>
+          <w:b/>
+        </w:rPr>
+      </w:pPr>
+      <w:proofErr w:type="spellStart"/>
+      <w:r>
+        <w:rPr>
+          <w:rFonts w:ascii="Times New Roman" w:hAnsi="Times New Roman" w:cs="Times New Roman"/>
+          <w:lang w:val="en-US"/>
+        </w:rPr>
+        <w:t>Dodatne</w:t>
+      </w:r>
+      <w:proofErr w:type="spellEnd"/>
+      <w:r>
+        <w:rPr>
+          <w:rFonts w:ascii="Times New Roman" w:hAnsi="Times New Roman" w:cs="Times New Roman"/>
+          <w:lang w:val="en-US"/>
+        </w:rPr>
+        <w:t xml:space="preserve"> </w:t>
+      </w:r>
+      <w:proofErr w:type="spellStart"/>
+      <w:r>
+        <w:rPr>
+          <w:rFonts w:ascii="Times New Roman" w:hAnsi="Times New Roman" w:cs="Times New Roman"/>
+          <w:lang w:val="en-US"/>
+        </w:rPr>
+        <w:t>izmene</w:t>
+      </w:r>
+      <w:proofErr w:type="spellEnd"/>
+      <w:r>
+        <w:rPr>
+          <w:rFonts w:ascii="Times New Roman" w:hAnsi="Times New Roman" w:cs="Times New Roman"/>
+          <w:lang w:val="en-US"/>
+        </w:rPr>
+        <w:t xml:space="preserve"> u main.py file-u</w:t>
+      </w:r>
+      <w:r>
+        <w:rPr>
+          <w:rFonts w:ascii="Times New Roman" w:hAnsi="Times New Roman" w:cs="Times New Roman"/>
+          <w:lang w:val="en-US"/>
+        </w:rPr>
+        <w:t>.</w:t>
+      </w:r>
+    </w:p>
+    <w:p>
+      <w:pPr>
+        <w:jc w:val="both"/>
+        <w:rPr>
+          <w:rFonts w:ascii="Times New Roman" w:hAnsi="Times New Roman" w:cs="Times New Roman"/>
+          <w:b/>
+        </w:rPr>
+      </w:pPr>
+    </w:p>
+    <w:p>
+      <w:pPr>
+        <w:jc w:val="both"/>
+        <w:rPr>
+          <w:rFonts w:ascii="Times New Roman" w:hAnsi="Times New Roman" w:cs="Times New Roman"/>
+          <w:color w:val="C00000"/>
+          <w:sz w:val="28"/>
+          <w:szCs w:val="28"/>
+        </w:rPr>
+      </w:pPr>
+      <w:proofErr w:type="spellStart"/>
+      <w:r>
+        <w:rPr>
+          <w:rFonts w:ascii="Times New Roman" w:hAnsi="Times New Roman" w:cs="Times New Roman"/>
+          <w:color w:val="C00000"/>
+          <w:sz w:val="28"/>
+          <w:szCs w:val="28"/>
+        </w:rPr>
+        <w:t>Funkcije</w:t>
+      </w:r>
+      <w:proofErr w:type="spellEnd"/>
+      <w:r>
+        <w:rPr>
+          <w:rFonts w:ascii="Times New Roman" w:hAnsi="Times New Roman" w:cs="Times New Roman"/>
+          <w:color w:val="C00000"/>
+          <w:sz w:val="28"/>
+          <w:szCs w:val="28"/>
+        </w:rPr>
+        <w:t xml:space="preserve"> </w:t>
+      </w:r>
+      <w:proofErr w:type="spellStart"/>
+      <w:r>
+        <w:rPr>
+          <w:rFonts w:ascii="Times New Roman" w:hAnsi="Times New Roman" w:cs="Times New Roman"/>
+          <w:color w:val="C00000"/>
+          <w:sz w:val="28"/>
+          <w:szCs w:val="28"/>
+        </w:rPr>
+        <w:t>za</w:t>
+      </w:r>
+      <w:proofErr w:type="spellEnd"/>
+      <w:r>
+        <w:rPr>
+          <w:rFonts w:ascii="Times New Roman" w:hAnsi="Times New Roman" w:cs="Times New Roman"/>
+          <w:color w:val="C00000"/>
+          <w:sz w:val="28"/>
+          <w:szCs w:val="28"/>
+        </w:rPr>
+        <w:t xml:space="preserve"> </w:t>
+      </w:r>
+      <w:proofErr w:type="spellStart"/>
+      <w:r>
+        <w:rPr>
+          <w:rFonts w:ascii="Times New Roman" w:hAnsi="Times New Roman" w:cs="Times New Roman"/>
+          <w:color w:val="C00000"/>
+          <w:sz w:val="28"/>
+          <w:szCs w:val="28"/>
+        </w:rPr>
+        <w:t>proveru</w:t>
+      </w:r>
+      <w:proofErr w:type="spellEnd"/>
+      <w:r>
+        <w:rPr>
+          <w:rFonts w:ascii="Times New Roman" w:hAnsi="Times New Roman" w:cs="Times New Roman"/>
+          <w:color w:val="C00000"/>
+          <w:sz w:val="28"/>
+          <w:szCs w:val="28"/>
+        </w:rPr>
+        <w:t xml:space="preserve"> </w:t>
+      </w:r>
+      <w:proofErr w:type="spellStart"/>
+      <w:r>
+        <w:rPr>
+          <w:rFonts w:ascii="Times New Roman" w:hAnsi="Times New Roman" w:cs="Times New Roman"/>
+          <w:color w:val="C00000"/>
+          <w:sz w:val="28"/>
+          <w:szCs w:val="28"/>
+        </w:rPr>
+        <w:t>valjanosti</w:t>
+      </w:r>
+      <w:proofErr w:type="spellEnd"/>
+      <w:r>
+        <w:rPr>
+          <w:rFonts w:ascii="Times New Roman" w:hAnsi="Times New Roman" w:cs="Times New Roman"/>
+          <w:color w:val="C00000"/>
+          <w:sz w:val="28"/>
+          <w:szCs w:val="28"/>
+        </w:rPr>
+        <w:t xml:space="preserve"> </w:t>
+      </w:r>
+      <w:proofErr w:type="spellStart"/>
+      <w:r>
+        <w:rPr>
+          <w:rFonts w:ascii="Times New Roman" w:hAnsi="Times New Roman" w:cs="Times New Roman"/>
+          <w:color w:val="C00000"/>
+          <w:sz w:val="28"/>
+          <w:szCs w:val="28"/>
+        </w:rPr>
+        <w:t>poteza</w:t>
+      </w:r>
+      <w:proofErr w:type="spellEnd"/>
+    </w:p>
+    <w:p>
+      <w:pPr>
+        <w:jc w:val="both"/>
+        <w:rPr>
+          <w:rFonts w:ascii="Times New Roman" w:hAnsi="Times New Roman"/>
+          <w:sz w:val="24"/>
+          <w:szCs w:val="24"/>
+          <w:lang w:val="sr-Latn-RS"/>
+        </w:rPr>
+      </w:pPr>
+      <w:r>
+        <w:rPr>
+          <w:rFonts w:ascii="Times New Roman" w:hAnsi="Times New Roman"/>
+          <w:sz w:val="24"/>
+          <w:szCs w:val="24"/>
+          <w:lang w:val="sr-Latn-RS"/>
+        </w:rPr>
+        <w:t xml:space="preserve">Većina funkcionalnosti za ovaj deo II faze je bila već implementirana u I fazi. Dodatno je uvedena funkcija </w:t>
+      </w:r>
+      <w:r>
+        <w:rPr>
+          <w:rFonts w:ascii="Times New Roman" w:hAnsi="Times New Roman"/>
+          <w:b/>
+          <w:sz w:val="24"/>
+          <w:szCs w:val="24"/>
+          <w:lang w:val="sr-Latn-RS"/>
+        </w:rPr>
+        <w:t>is_valid_rubber_band(positions)</w:t>
+      </w:r>
+      <w:r>
+        <w:rPr>
+          <w:rFonts w:ascii="Times New Roman" w:hAnsi="Times New Roman"/>
+          <w:b/>
+          <w:sz w:val="24"/>
+          <w:szCs w:val="24"/>
+          <w:lang w:val="sr-Latn-RS"/>
+        </w:rPr>
+        <w:t xml:space="preserve"> </w:t>
+      </w:r>
+      <w:r>
+        <w:rPr>
+          <w:rFonts w:ascii="Times New Roman" w:hAnsi="Times New Roman"/>
+          <w:sz w:val="24"/>
+          <w:szCs w:val="24"/>
+          <w:lang w:val="sr-Latn-RS"/>
+        </w:rPr>
+        <w:t>(game_logic.py)</w:t>
+      </w:r>
+      <w:r>
+        <w:rPr>
+          <w:rFonts w:ascii="Times New Roman" w:hAnsi="Times New Roman"/>
+          <w:sz w:val="24"/>
+          <w:szCs w:val="24"/>
+          <w:lang w:val="sr-Latn-RS"/>
+        </w:rPr>
+        <w:t xml:space="preserve"> </w:t>
+      </w:r>
+      <w:r>
+        <w:rPr>
+          <w:rFonts w:ascii="Times New Roman" w:hAnsi="Times New Roman"/>
+          <w:sz w:val="24"/>
+          <w:szCs w:val="24"/>
+          <w:lang w:val="sr-Latn-RS"/>
+        </w:rPr>
+        <w:t>koja proverava da li su svi čvorovi koji čine potez razvlačenja gumice po tabli već zauzeti. Tako obezbeđujemo da se isti potez ne može odigrati dva puta. Takođe je za ovu implemetaciju bilo potrebno uvesti globalni set zauzeti_cvorovi koji sadrži sve već zauzete čvorove na tabli.</w:t>
+      </w:r>
+      <w:r>
+        <w:rPr>
+          <w:rFonts w:ascii="Times New Roman" w:hAnsi="Times New Roman"/>
+          <w:sz w:val="24"/>
+          <w:szCs w:val="24"/>
+          <w:lang w:val="sr-Latn-RS"/>
+        </w:rPr>
+        <w:t xml:space="preserve"> </w:t>
+      </w:r>
+      <w:r>
+        <w:rPr>
+          <w:rFonts w:ascii="Times New Roman" w:hAnsi="Times New Roman"/>
+          <w:sz w:val="24"/>
+          <w:szCs w:val="24"/>
+          <w:lang w:val="sr-Latn-RS"/>
+        </w:rPr>
+        <w:t xml:space="preserve">Funkcija koristi </w:t>
+      </w:r>
+      <w:r>
+        <w:rPr>
+          <w:rFonts w:ascii="Times New Roman" w:hAnsi="Times New Roman"/>
+          <w:sz w:val="24"/>
+          <w:szCs w:val="24"/>
+          <w:lang w:val="sr-Latn-RS"/>
+        </w:rPr>
+        <w:t>all(...) da bi utvrdila da li su sve koordinate iz liste positions zauzete.</w:t>
+      </w:r>
+      <w:r>
+        <w:rPr>
+          <w:rFonts w:ascii="Times New Roman" w:hAnsi="Times New Roman"/>
+          <w:sz w:val="24"/>
+          <w:szCs w:val="24"/>
+          <w:lang w:val="sr-Latn-RS"/>
+        </w:rPr>
+        <w:t xml:space="preserve"> U funkciji </w:t>
+      </w:r>
+      <w:r>
+        <w:rPr>
+          <w:rFonts w:ascii="Times New Roman" w:hAnsi="Times New Roman"/>
+          <w:b/>
+          <w:sz w:val="24"/>
+          <w:szCs w:val="24"/>
+          <w:lang w:val="sr-Latn-RS"/>
+        </w:rPr>
+        <w:t>play_move</w:t>
+      </w:r>
+      <w:r>
+        <w:rPr>
+          <w:rFonts w:ascii="Times New Roman" w:hAnsi="Times New Roman"/>
+          <w:sz w:val="24"/>
+          <w:szCs w:val="24"/>
+          <w:lang w:val="sr-Latn-RS"/>
+        </w:rPr>
+        <w:t xml:space="preserve"> je u delu gde se proverava validnost poteza dodat i ovaj uslov.</w:t>
+      </w:r>
+      <w:r>
+        <w:rPr>
+          <w:rFonts w:ascii="Times New Roman" w:hAnsi="Times New Roman"/>
+          <w:sz w:val="24"/>
+          <w:szCs w:val="24"/>
+          <w:lang w:val="sr-Latn-RS"/>
+        </w:rPr>
+        <w:t xml:space="preserve"> Ako su svi uslovi ispunjeni, onda se u set zauzeti_cvorovi dodaju svi čvorovi u potezu (kako bi se onemogućilo kasnije igranje istog poteza).</w:t>
+      </w:r>
+    </w:p>
+    <w:p>
+      <w:pPr>
+        <w:jc w:val="both"/>
+        <w:rPr>
+          <w:rFonts w:ascii="Times New Roman" w:hAnsi="Times New Roman"/>
+          <w:sz w:val="24"/>
+          <w:szCs w:val="24"/>
+          <w:lang w:val="sr-Latn-RS"/>
+        </w:rPr>
+      </w:pPr>
+    </w:p>
+    <w:p>
+      <w:pPr>
+        <w:jc w:val="both"/>
+        <w:rPr>
+          <w:rFonts w:ascii="Times New Roman" w:hAnsi="Times New Roman" w:cs="Times New Roman"/>
+          <w:color w:val="C00000"/>
+          <w:sz w:val="28"/>
+          <w:szCs w:val="28"/>
+        </w:rPr>
+      </w:pPr>
+      <w:proofErr w:type="spellStart"/>
+      <w:r>
+        <w:rPr>
+          <w:rFonts w:ascii="Times New Roman" w:hAnsi="Times New Roman" w:cs="Times New Roman"/>
+          <w:color w:val="C00000"/>
+          <w:sz w:val="28"/>
+          <w:szCs w:val="28"/>
+        </w:rPr>
+        <w:t>F</w:t>
+      </w:r>
+      <w:r>
+        <w:rPr>
+          <w:rFonts w:ascii="Times New Roman" w:hAnsi="Times New Roman" w:cs="Times New Roman"/>
+          <w:color w:val="C00000"/>
+          <w:sz w:val="28"/>
+          <w:szCs w:val="28"/>
+        </w:rPr>
+        <w:t>unkcije</w:t>
+      </w:r>
+      <w:proofErr w:type="spellEnd"/>
+      <w:r>
+        <w:rPr>
+          <w:rFonts w:ascii="Times New Roman" w:hAnsi="Times New Roman" w:cs="Times New Roman"/>
+          <w:color w:val="C00000"/>
+          <w:sz w:val="28"/>
+          <w:szCs w:val="28"/>
+        </w:rPr>
+        <w:t xml:space="preserve"> </w:t>
+      </w:r>
+      <w:proofErr w:type="spellStart"/>
+      <w:r>
+        <w:rPr>
+          <w:rFonts w:ascii="Times New Roman" w:hAnsi="Times New Roman" w:cs="Times New Roman"/>
+          <w:color w:val="C00000"/>
+          <w:sz w:val="28"/>
+          <w:szCs w:val="28"/>
+        </w:rPr>
+        <w:t>koje</w:t>
+      </w:r>
+      <w:proofErr w:type="spellEnd"/>
+      <w:r>
+        <w:rPr>
+          <w:rFonts w:ascii="Times New Roman" w:hAnsi="Times New Roman" w:cs="Times New Roman"/>
+          <w:color w:val="C00000"/>
+          <w:sz w:val="28"/>
+          <w:szCs w:val="28"/>
+        </w:rPr>
+        <w:t xml:space="preserve"> </w:t>
+      </w:r>
+      <w:proofErr w:type="spellStart"/>
+      <w:r>
+        <w:rPr>
+          <w:rFonts w:ascii="Times New Roman" w:hAnsi="Times New Roman" w:cs="Times New Roman"/>
+          <w:color w:val="C00000"/>
+          <w:sz w:val="28"/>
+          <w:szCs w:val="28"/>
+        </w:rPr>
+        <w:t>obezbeđuju</w:t>
+      </w:r>
+      <w:proofErr w:type="spellEnd"/>
+      <w:r>
+        <w:rPr>
+          <w:rFonts w:ascii="Times New Roman" w:hAnsi="Times New Roman" w:cs="Times New Roman"/>
+          <w:color w:val="C00000"/>
+          <w:sz w:val="28"/>
+          <w:szCs w:val="28"/>
+        </w:rPr>
+        <w:t xml:space="preserve"> </w:t>
+      </w:r>
+      <w:proofErr w:type="spellStart"/>
+      <w:r>
+        <w:rPr>
+          <w:rFonts w:ascii="Times New Roman" w:hAnsi="Times New Roman" w:cs="Times New Roman"/>
+          <w:color w:val="C00000"/>
+          <w:sz w:val="28"/>
+          <w:szCs w:val="28"/>
+        </w:rPr>
+        <w:t>odigravanje</w:t>
+      </w:r>
+      <w:proofErr w:type="spellEnd"/>
+      <w:r>
+        <w:rPr>
+          <w:rFonts w:ascii="Times New Roman" w:hAnsi="Times New Roman" w:cs="Times New Roman"/>
+          <w:color w:val="C00000"/>
+          <w:sz w:val="28"/>
+          <w:szCs w:val="28"/>
+        </w:rPr>
+        <w:t xml:space="preserve"> </w:t>
+      </w:r>
+      <w:proofErr w:type="spellStart"/>
+      <w:r>
+        <w:rPr>
+          <w:rFonts w:ascii="Times New Roman" w:hAnsi="Times New Roman" w:cs="Times New Roman"/>
+          <w:color w:val="C00000"/>
+          <w:sz w:val="28"/>
+          <w:szCs w:val="28"/>
+        </w:rPr>
+        <w:t>partije</w:t>
+      </w:r>
+      <w:proofErr w:type="spellEnd"/>
+      <w:r>
+        <w:rPr>
+          <w:rFonts w:ascii="Times New Roman" w:hAnsi="Times New Roman" w:cs="Times New Roman"/>
+          <w:color w:val="C00000"/>
+          <w:sz w:val="28"/>
+          <w:szCs w:val="28"/>
+        </w:rPr>
+        <w:t xml:space="preserve"> </w:t>
+      </w:r>
+      <w:proofErr w:type="spellStart"/>
+      <w:r>
+        <w:rPr>
+          <w:rFonts w:ascii="Times New Roman" w:hAnsi="Times New Roman" w:cs="Times New Roman"/>
+          <w:color w:val="C00000"/>
+          <w:sz w:val="28"/>
+          <w:szCs w:val="28"/>
+        </w:rPr>
+        <w:t>između</w:t>
+      </w:r>
+      <w:proofErr w:type="spellEnd"/>
+      <w:r>
+        <w:rPr>
+          <w:rFonts w:ascii="Times New Roman" w:hAnsi="Times New Roman" w:cs="Times New Roman"/>
+          <w:color w:val="C00000"/>
+          <w:sz w:val="28"/>
+          <w:szCs w:val="28"/>
+        </w:rPr>
+        <w:t xml:space="preserve"> </w:t>
+      </w:r>
+      <w:proofErr w:type="spellStart"/>
+      <w:r>
+        <w:rPr>
+          <w:rFonts w:ascii="Times New Roman" w:hAnsi="Times New Roman" w:cs="Times New Roman"/>
+          <w:color w:val="C00000"/>
+          <w:sz w:val="28"/>
+          <w:szCs w:val="28"/>
+        </w:rPr>
+        <w:t>dva</w:t>
+      </w:r>
+      <w:proofErr w:type="spellEnd"/>
+      <w:r>
+        <w:rPr>
+          <w:rFonts w:ascii="Times New Roman" w:hAnsi="Times New Roman" w:cs="Times New Roman"/>
+          <w:color w:val="C00000"/>
+          <w:sz w:val="28"/>
+          <w:szCs w:val="28"/>
+        </w:rPr>
+        <w:t xml:space="preserve"> </w:t>
+      </w:r>
+      <w:proofErr w:type="spellStart"/>
+      <w:r>
+        <w:rPr>
+          <w:rFonts w:ascii="Times New Roman" w:hAnsi="Times New Roman" w:cs="Times New Roman"/>
+          <w:color w:val="C00000"/>
+          <w:sz w:val="28"/>
+          <w:szCs w:val="28"/>
+        </w:rPr>
+        <w:t>igrača</w:t>
+      </w:r>
+      <w:proofErr w:type="spellEnd"/>
+      <w:r>
+        <w:rPr>
+          <w:rFonts w:ascii="Times New Roman" w:hAnsi="Times New Roman" w:cs="Times New Roman"/>
+          <w:color w:val="C00000"/>
+          <w:sz w:val="28"/>
+          <w:szCs w:val="28"/>
+        </w:rPr>
+        <w:t xml:space="preserve"> (</w:t>
+      </w:r>
+      <w:proofErr w:type="spellStart"/>
+      <w:r>
+        <w:rPr>
+          <w:rFonts w:ascii="Times New Roman" w:hAnsi="Times New Roman" w:cs="Times New Roman"/>
+          <w:color w:val="C00000"/>
+          <w:sz w:val="28"/>
+          <w:szCs w:val="28"/>
+        </w:rPr>
+        <w:t>dva</w:t>
+      </w:r>
+      <w:proofErr w:type="spellEnd"/>
+      <w:r>
+        <w:rPr>
+          <w:rFonts w:ascii="Times New Roman" w:hAnsi="Times New Roman" w:cs="Times New Roman"/>
+          <w:color w:val="C00000"/>
+          <w:sz w:val="28"/>
+          <w:szCs w:val="28"/>
+        </w:rPr>
+        <w:t xml:space="preserve"> </w:t>
+      </w:r>
+      <w:proofErr w:type="spellStart"/>
+      <w:r>
+        <w:rPr>
+          <w:rFonts w:ascii="Times New Roman" w:hAnsi="Times New Roman" w:cs="Times New Roman"/>
+          <w:color w:val="C00000"/>
+          <w:sz w:val="28"/>
+          <w:szCs w:val="28"/>
+        </w:rPr>
+        <w:t>čoveka</w:t>
+      </w:r>
+      <w:proofErr w:type="spellEnd"/>
+      <w:r>
+        <w:rPr>
+          <w:rFonts w:ascii="Times New Roman" w:hAnsi="Times New Roman" w:cs="Times New Roman"/>
+          <w:color w:val="C00000"/>
+          <w:sz w:val="28"/>
+          <w:szCs w:val="28"/>
+        </w:rPr>
+        <w:t xml:space="preserve">, ne </w:t>
+      </w:r>
+      <w:proofErr w:type="spellStart"/>
+      <w:r>
+        <w:rPr>
+          <w:rFonts w:ascii="Times New Roman" w:hAnsi="Times New Roman" w:cs="Times New Roman"/>
+          <w:color w:val="C00000"/>
+          <w:sz w:val="28"/>
+          <w:szCs w:val="28"/>
+        </w:rPr>
+        <w:t>računara</w:t>
+      </w:r>
+      <w:proofErr w:type="spellEnd"/>
+      <w:r>
+        <w:rPr>
+          <w:rFonts w:ascii="Times New Roman" w:hAnsi="Times New Roman" w:cs="Times New Roman"/>
+          <w:color w:val="C00000"/>
+          <w:sz w:val="28"/>
+          <w:szCs w:val="28"/>
+        </w:rPr>
+        <w:t xml:space="preserve"> i </w:t>
+      </w:r>
+      <w:proofErr w:type="spellStart"/>
+      <w:r>
+        <w:rPr>
+          <w:rFonts w:ascii="Times New Roman" w:hAnsi="Times New Roman" w:cs="Times New Roman"/>
+          <w:color w:val="C00000"/>
+          <w:sz w:val="28"/>
+          <w:szCs w:val="28"/>
+        </w:rPr>
+        <w:t>čoveka</w:t>
+      </w:r>
+      <w:proofErr w:type="spellEnd"/>
+      <w:r>
+        <w:rPr>
+          <w:rFonts w:ascii="Times New Roman" w:hAnsi="Times New Roman" w:cs="Times New Roman"/>
+          <w:color w:val="C00000"/>
+          <w:sz w:val="28"/>
+          <w:szCs w:val="28"/>
+        </w:rPr>
+        <w:t>)</w:t>
+      </w:r>
+    </w:p>
+    <w:p>
+      <w:pPr>
+        <w:jc w:val="both"/>
+        <w:rPr>
+          <w:rFonts w:ascii="Times New Roman" w:hAnsi="Times New Roman"/>
+          <w:sz w:val="24"/>
+          <w:szCs w:val="24"/>
+          <w:lang w:val="sr-Latn-RS"/>
+        </w:rPr>
+      </w:pPr>
+      <w:r>
+        <w:rPr>
+          <w:rFonts w:ascii="Times New Roman" w:hAnsi="Times New Roman"/>
+          <w:sz w:val="24"/>
+          <w:szCs w:val="24"/>
+          <w:lang w:val="sr-Latn-RS"/>
+        </w:rPr>
+        <w:t>Ove funkcionalnosti su implementirane u Main delu programa (deo iz prve faze nadograđen).</w:t>
+      </w:r>
+      <w:r>
+        <w:rPr>
+          <w:rFonts w:ascii="Times New Roman" w:hAnsi="Times New Roman"/>
+          <w:sz w:val="24"/>
+          <w:szCs w:val="24"/>
+          <w:lang w:val="sr-Latn-RS"/>
+        </w:rPr>
+        <w:t xml:space="preserve"> Dodato je da igrač može da izabere da li će igrati protiv drugog čoveka (player vs player) ili protiv računara, čime se setuje mod igre. </w:t>
+      </w:r>
+      <w:r>
+        <w:rPr>
+          <w:rFonts w:ascii="Times New Roman" w:hAnsi="Times New Roman"/>
+          <w:sz w:val="24"/>
+          <w:szCs w:val="24"/>
+          <w:lang w:val="sr-Latn-RS"/>
+        </w:rPr>
+        <w:t>Takođe igrač sada može da izabere da li će igrati prvi ili drugi. Na kraju kada se setuju parametri za odigravanje u promenljivoj first_player se pamti prvi igrač, u promenljivoj second_player drugi igrač i current_player promenljiva dobija vrednost first_player.</w:t>
+      </w:r>
+      <w:r>
+        <w:rPr>
+          <w:rFonts w:ascii="Times New Roman" w:hAnsi="Times New Roman"/>
+          <w:sz w:val="24"/>
+          <w:szCs w:val="24"/>
+          <w:lang w:val="sr-Latn-RS"/>
+        </w:rPr>
+        <w:t xml:space="preserve"> U nastavku se kroz while petlju vrši naizmenično odigravanje </w:t>
+      </w:r>
+      <w:r>
+        <w:rPr>
+          <w:rFonts w:ascii="Times New Roman" w:hAnsi="Times New Roman"/>
+          <w:sz w:val="24"/>
+          <w:szCs w:val="24"/>
+          <w:lang w:val="sr-Latn-RS"/>
+        </w:rPr>
+        <w:lastRenderedPageBreak/>
+        <w:t>poteza kao u prvoj fazi, s tim što se prvim if-om fokusiramo na player vs player igru, dok je u else deo logika za računar (biće odradjena u 3. Fazi, sada implemenitrana kao za običnog čoveka).</w:t>
+      </w:r>
+      <w:r>
+        <w:rPr>
+          <w:rFonts w:ascii="Times New Roman" w:hAnsi="Times New Roman"/>
+          <w:sz w:val="24"/>
+          <w:szCs w:val="24"/>
+          <w:lang w:val="sr-Latn-RS"/>
+        </w:rPr>
+        <w:t xml:space="preserve"> Takođe je izvršena mala promena u funkciji </w:t>
+      </w:r>
+      <w:r>
+        <w:rPr>
+          <w:rFonts w:ascii="Times New Roman" w:hAnsi="Times New Roman"/>
+          <w:b/>
+          <w:sz w:val="24"/>
+          <w:szCs w:val="24"/>
+          <w:lang w:val="sr-Latn-RS"/>
+        </w:rPr>
+        <w:t>switch_player(current_player, player1, player2)</w:t>
+      </w:r>
+      <w:r>
+        <w:rPr>
+          <w:rFonts w:ascii="Times New Roman" w:hAnsi="Times New Roman"/>
+          <w:sz w:val="24"/>
+          <w:szCs w:val="24"/>
+          <w:lang w:val="sr-Latn-RS"/>
+        </w:rPr>
+        <w:t>, kako bi se korektno smenjivali igrači.</w:t>
+      </w:r>
+    </w:p>
+    <w:p>
+      <w:pPr>
+        <w:jc w:val="both"/>
+        <w:rPr>
+          <w:rFonts w:ascii="Times New Roman" w:hAnsi="Times New Roman" w:cs="Times New Roman"/>
+          <w:color w:val="C00000"/>
+          <w:sz w:val="28"/>
+          <w:szCs w:val="28"/>
+        </w:rPr>
+      </w:pPr>
+    </w:p>
+    <w:p>
+      <w:pPr>
+        <w:jc w:val="both"/>
+        <w:rPr>
+          <w:rFonts w:ascii="Times New Roman" w:hAnsi="Times New Roman" w:cs="Times New Roman"/>
+          <w:color w:val="C00000"/>
+          <w:sz w:val="28"/>
+          <w:szCs w:val="28"/>
+        </w:rPr>
+      </w:pPr>
+      <w:proofErr w:type="spellStart"/>
+      <w:r>
+        <w:rPr>
+          <w:rFonts w:ascii="Times New Roman" w:hAnsi="Times New Roman" w:cs="Times New Roman"/>
+          <w:color w:val="C00000"/>
+          <w:sz w:val="28"/>
+          <w:szCs w:val="28"/>
+        </w:rPr>
+        <w:t>F</w:t>
+      </w:r>
+      <w:bookmarkStart w:id="0" w:name="_GoBack"/>
+      <w:bookmarkEnd w:id="0"/>
+      <w:r>
+        <w:rPr>
+          <w:rFonts w:ascii="Times New Roman" w:hAnsi="Times New Roman" w:cs="Times New Roman"/>
+          <w:color w:val="C00000"/>
+          <w:sz w:val="28"/>
+          <w:szCs w:val="28"/>
+        </w:rPr>
+        <w:t>unkcije</w:t>
+      </w:r>
+      <w:proofErr w:type="spellEnd"/>
+      <w:r>
+        <w:rPr>
+          <w:rFonts w:ascii="Times New Roman" w:hAnsi="Times New Roman" w:cs="Times New Roman"/>
+          <w:color w:val="C00000"/>
+          <w:sz w:val="28"/>
+          <w:szCs w:val="28"/>
+        </w:rPr>
+        <w:t xml:space="preserve"> </w:t>
+      </w:r>
+      <w:proofErr w:type="spellStart"/>
+      <w:r>
+        <w:rPr>
+          <w:rFonts w:ascii="Times New Roman" w:hAnsi="Times New Roman" w:cs="Times New Roman"/>
+          <w:color w:val="C00000"/>
+          <w:sz w:val="28"/>
+          <w:szCs w:val="28"/>
+        </w:rPr>
+        <w:t>koje</w:t>
+      </w:r>
+      <w:proofErr w:type="spellEnd"/>
+      <w:r>
+        <w:rPr>
+          <w:rFonts w:ascii="Times New Roman" w:hAnsi="Times New Roman" w:cs="Times New Roman"/>
+          <w:color w:val="C00000"/>
+          <w:sz w:val="28"/>
+          <w:szCs w:val="28"/>
+        </w:rPr>
+        <w:t xml:space="preserve"> </w:t>
+      </w:r>
+      <w:proofErr w:type="spellStart"/>
+      <w:r>
+        <w:rPr>
+          <w:rFonts w:ascii="Times New Roman" w:hAnsi="Times New Roman" w:cs="Times New Roman"/>
+          <w:color w:val="C00000"/>
+          <w:sz w:val="28"/>
+          <w:szCs w:val="28"/>
+        </w:rPr>
+        <w:t>implementiraju</w:t>
+      </w:r>
+      <w:proofErr w:type="spellEnd"/>
+      <w:r>
+        <w:rPr>
+          <w:rFonts w:ascii="Times New Roman" w:hAnsi="Times New Roman" w:cs="Times New Roman"/>
+          <w:color w:val="C00000"/>
+          <w:sz w:val="28"/>
+          <w:szCs w:val="28"/>
+        </w:rPr>
+        <w:t xml:space="preserve"> operator </w:t>
+      </w:r>
+      <w:proofErr w:type="spellStart"/>
+      <w:r>
+        <w:rPr>
+          <w:rFonts w:ascii="Times New Roman" w:hAnsi="Times New Roman" w:cs="Times New Roman"/>
+          <w:color w:val="C00000"/>
+          <w:sz w:val="28"/>
+          <w:szCs w:val="28"/>
+        </w:rPr>
+        <w:t>promene</w:t>
+      </w:r>
+      <w:proofErr w:type="spellEnd"/>
+      <w:r>
+        <w:rPr>
+          <w:rFonts w:ascii="Times New Roman" w:hAnsi="Times New Roman" w:cs="Times New Roman"/>
+          <w:color w:val="C00000"/>
+          <w:sz w:val="28"/>
+          <w:szCs w:val="28"/>
+        </w:rPr>
+        <w:t xml:space="preserve"> </w:t>
+      </w:r>
+      <w:proofErr w:type="spellStart"/>
+      <w:r>
+        <w:rPr>
+          <w:rFonts w:ascii="Times New Roman" w:hAnsi="Times New Roman" w:cs="Times New Roman"/>
+          <w:color w:val="C00000"/>
+          <w:sz w:val="28"/>
+          <w:szCs w:val="28"/>
+        </w:rPr>
+        <w:t>stanja</w:t>
+      </w:r>
+      <w:proofErr w:type="spellEnd"/>
+      <w:r>
+        <w:rPr>
+          <w:rFonts w:ascii="Times New Roman" w:hAnsi="Times New Roman" w:cs="Times New Roman"/>
+          <w:color w:val="C00000"/>
+          <w:sz w:val="28"/>
+          <w:szCs w:val="28"/>
+        </w:rPr>
+        <w:t xml:space="preserve"> </w:t>
+      </w:r>
+      <w:proofErr w:type="spellStart"/>
+      <w:r>
+        <w:rPr>
+          <w:rFonts w:ascii="Times New Roman" w:hAnsi="Times New Roman" w:cs="Times New Roman"/>
+          <w:color w:val="C00000"/>
+          <w:sz w:val="28"/>
+          <w:szCs w:val="28"/>
+        </w:rPr>
+        <w:t>problema</w:t>
+      </w:r>
+      <w:proofErr w:type="spellEnd"/>
+      <w:r>
+        <w:rPr>
+          <w:rFonts w:ascii="Times New Roman" w:hAnsi="Times New Roman" w:cs="Times New Roman"/>
+          <w:color w:val="C00000"/>
+          <w:sz w:val="28"/>
+          <w:szCs w:val="28"/>
+        </w:rPr>
+        <w:t xml:space="preserve"> (</w:t>
+      </w:r>
+      <w:proofErr w:type="spellStart"/>
+      <w:r>
+        <w:rPr>
+          <w:rFonts w:ascii="Times New Roman" w:hAnsi="Times New Roman" w:cs="Times New Roman"/>
+          <w:color w:val="C00000"/>
+          <w:sz w:val="28"/>
+          <w:szCs w:val="28"/>
+        </w:rPr>
+        <w:t>igre</w:t>
+      </w:r>
+      <w:proofErr w:type="spellEnd"/>
+      <w:r>
+        <w:rPr>
+          <w:rFonts w:ascii="Times New Roman" w:hAnsi="Times New Roman" w:cs="Times New Roman"/>
+          <w:color w:val="C00000"/>
+          <w:sz w:val="28"/>
+          <w:szCs w:val="28"/>
+        </w:rPr>
+        <w:t>)</w:t>
+      </w:r>
+    </w:p>
+    <w:p>
+      <w:pPr>
+        <w:jc w:val="both"/>
+        <w:rPr>
+          <w:rFonts w:ascii="Times New Roman" w:hAnsi="Times New Roman" w:cs="Times New Roman"/>
+          <w:color w:val="C00000"/>
+          <w:sz w:val="28"/>
+          <w:szCs w:val="28"/>
+        </w:rPr>
+      </w:pPr>
+    </w:p>
+    <w:p>
+      <w:pPr>
+        <w:jc w:val="both"/>
+        <w:rPr>
+          <w:rFonts w:ascii="Times New Roman" w:hAnsi="Times New Roman"/>
+          <w:sz w:val="24"/>
+          <w:szCs w:val="24"/>
+          <w:lang w:val="sr-Latn-RS"/>
+        </w:rPr>
+      </w:pPr>
+    </w:p>
+    <w:p>
+      <w:pPr>
+        <w:jc w:val="both"/>
+        <w:rPr>
+          <w:rFonts w:ascii="Times New Roman" w:hAnsi="Times New Roman"/>
+          <w:sz w:val="24"/>
+          <w:szCs w:val="24"/>
+          <w:lang w:val="sr-Latn-RS"/>
+        </w:rPr>
+      </w:pPr>
+    </w:p>
+    <w:p>
+      <w:pPr>
+        <w:jc w:val="both"/>
+        <w:rPr>
+          <w:rFonts w:ascii="Times New Roman" w:hAnsi="Times New Roman" w:cs="Times New Roman"/>
+          <w:sz w:val="24"/>
+          <w:szCs w:val="24"/>
         </w:rPr>
       </w:pPr>
     </w:p>
@@ -11119,7 +12939,10 @@
       <w:jc w:val="right"/>
     </w:pPr>
     <w:r>
-      <w:t xml:space="preserve">I </w:t>
+      <w:t>I</w:t>
+    </w:r>
+    <w:r>
+      <w:t xml:space="preserve">, II </w:t>
     </w:r>
     <w:proofErr w:type="spellStart"/>
     <w:r>
@@ -11725,6 +13548,362 @@
     </w:lvl>
   </w:abstractNum>
   <w:abstractNum w:abstractNumId="5">
+    <w:nsid w:val="1C244605"/>
+    <w:multiLevelType w:val="hybridMultilevel"/>
+    <w:tmpl w:val="C8088D46"/>
+    <w:lvl w:ilvl="0" w:tplc="0809000F">
+      <w:start w:val="1"/>
+      <w:numFmt w:val="decimal"/>
+      <w:lvlText w:val="%1."/>
+      <w:lvlJc w:val="left"/>
+      <w:pPr>
+        <w:ind w:left="720" w:hanging="360"/>
+      </w:pPr>
+      <w:rPr>
+        <w:rFonts w:hint="default"/>
+      </w:rPr>
+    </w:lvl>
+    <w:lvl w:ilvl="1" w:tplc="08090019" w:tentative="1">
+      <w:start w:val="1"/>
+      <w:numFmt w:val="lowerLetter"/>
+      <w:lvlText w:val="%2."/>
+      <w:lvlJc w:val="left"/>
+      <w:pPr>
+        <w:ind w:left="1440" w:hanging="360"/>
+      </w:pPr>
+    </w:lvl>
+    <w:lvl w:ilvl="2" w:tplc="0809001B" w:tentative="1">
+      <w:start w:val="1"/>
+      <w:numFmt w:val="lowerRoman"/>
+      <w:lvlText w:val="%3."/>
+      <w:lvlJc w:val="right"/>
+      <w:pPr>
+        <w:ind w:left="2160" w:hanging="180"/>
+      </w:pPr>
+    </w:lvl>
+    <w:lvl w:ilvl="3" w:tplc="0809000F" w:tentative="1">
+      <w:start w:val="1"/>
+      <w:numFmt w:val="decimal"/>
+      <w:lvlText w:val="%4."/>
+      <w:lvlJc w:val="left"/>
+      <w:pPr>
+        <w:ind w:left="2880" w:hanging="360"/>
+      </w:pPr>
+    </w:lvl>
+    <w:lvl w:ilvl="4" w:tplc="08090019" w:tentative="1">
+      <w:start w:val="1"/>
+      <w:numFmt w:val="lowerLetter"/>
+      <w:lvlText w:val="%5."/>
+      <w:lvlJc w:val="left"/>
+      <w:pPr>
+        <w:ind w:left="3600" w:hanging="360"/>
+      </w:pPr>
+    </w:lvl>
+    <w:lvl w:ilvl="5" w:tplc="0809001B" w:tentative="1">
+      <w:start w:val="1"/>
+      <w:numFmt w:val="lowerRoman"/>
+      <w:lvlText w:val="%6."/>
+      <w:lvlJc w:val="right"/>
+      <w:pPr>
+        <w:ind w:left="4320" w:hanging="180"/>
+      </w:pPr>
+    </w:lvl>
+    <w:lvl w:ilvl="6" w:tplc="0809000F" w:tentative="1">
+      <w:start w:val="1"/>
+      <w:numFmt w:val="decimal"/>
+      <w:lvlText w:val="%7."/>
+      <w:lvlJc w:val="left"/>
+      <w:pPr>
+        <w:ind w:left="5040" w:hanging="360"/>
+      </w:pPr>
+    </w:lvl>
+    <w:lvl w:ilvl="7" w:tplc="08090019" w:tentative="1">
+      <w:start w:val="1"/>
+      <w:numFmt w:val="lowerLetter"/>
+      <w:lvlText w:val="%8."/>
+      <w:lvlJc w:val="left"/>
+      <w:pPr>
+        <w:ind w:left="5760" w:hanging="360"/>
+      </w:pPr>
+    </w:lvl>
+    <w:lvl w:ilvl="8" w:tplc="0809001B" w:tentative="1">
+      <w:start w:val="1"/>
+      <w:numFmt w:val="lowerRoman"/>
+      <w:lvlText w:val="%9."/>
+      <w:lvlJc w:val="right"/>
+      <w:pPr>
+        <w:ind w:left="6480" w:hanging="180"/>
+      </w:pPr>
+    </w:lvl>
+  </w:abstractNum>
+  <w:abstractNum w:abstractNumId="6">
+    <w:nsid w:val="254D3E77"/>
+    <w:multiLevelType w:val="hybridMultilevel"/>
+    <w:tmpl w:val="C8088D46"/>
+    <w:lvl w:ilvl="0" w:tplc="0809000F">
+      <w:start w:val="1"/>
+      <w:numFmt w:val="decimal"/>
+      <w:lvlText w:val="%1."/>
+      <w:lvlJc w:val="left"/>
+      <w:pPr>
+        <w:ind w:left="720" w:hanging="360"/>
+      </w:pPr>
+      <w:rPr>
+        <w:rFonts w:hint="default"/>
+      </w:rPr>
+    </w:lvl>
+    <w:lvl w:ilvl="1" w:tplc="08090019" w:tentative="1">
+      <w:start w:val="1"/>
+      <w:numFmt w:val="lowerLetter"/>
+      <w:lvlText w:val="%2."/>
+      <w:lvlJc w:val="left"/>
+      <w:pPr>
+        <w:ind w:left="1440" w:hanging="360"/>
+      </w:pPr>
+    </w:lvl>
+    <w:lvl w:ilvl="2" w:tplc="0809001B" w:tentative="1">
+      <w:start w:val="1"/>
+      <w:numFmt w:val="lowerRoman"/>
+      <w:lvlText w:val="%3."/>
+      <w:lvlJc w:val="right"/>
+      <w:pPr>
+        <w:ind w:left="2160" w:hanging="180"/>
+      </w:pPr>
+    </w:lvl>
+    <w:lvl w:ilvl="3" w:tplc="0809000F" w:tentative="1">
+      <w:start w:val="1"/>
+      <w:numFmt w:val="decimal"/>
+      <w:lvlText w:val="%4."/>
+      <w:lvlJc w:val="left"/>
+      <w:pPr>
+        <w:ind w:left="2880" w:hanging="360"/>
+      </w:pPr>
+    </w:lvl>
+    <w:lvl w:ilvl="4" w:tplc="08090019" w:tentative="1">
+      <w:start w:val="1"/>
+      <w:numFmt w:val="lowerLetter"/>
+      <w:lvlText w:val="%5."/>
+      <w:lvlJc w:val="left"/>
+      <w:pPr>
+        <w:ind w:left="3600" w:hanging="360"/>
+      </w:pPr>
+    </w:lvl>
+    <w:lvl w:ilvl="5" w:tplc="0809001B" w:tentative="1">
+      <w:start w:val="1"/>
+      <w:numFmt w:val="lowerRoman"/>
+      <w:lvlText w:val="%6."/>
+      <w:lvlJc w:val="right"/>
+      <w:pPr>
+        <w:ind w:left="4320" w:hanging="180"/>
+      </w:pPr>
+    </w:lvl>
+    <w:lvl w:ilvl="6" w:tplc="0809000F" w:tentative="1">
+      <w:start w:val="1"/>
+      <w:numFmt w:val="decimal"/>
+      <w:lvlText w:val="%7."/>
+      <w:lvlJc w:val="left"/>
+      <w:pPr>
+        <w:ind w:left="5040" w:hanging="360"/>
+      </w:pPr>
+    </w:lvl>
+    <w:lvl w:ilvl="7" w:tplc="08090019" w:tentative="1">
+      <w:start w:val="1"/>
+      <w:numFmt w:val="lowerLetter"/>
+      <w:lvlText w:val="%8."/>
+      <w:lvlJc w:val="left"/>
+      <w:pPr>
+        <w:ind w:left="5760" w:hanging="360"/>
+      </w:pPr>
+    </w:lvl>
+    <w:lvl w:ilvl="8" w:tplc="0809001B" w:tentative="1">
+      <w:start w:val="1"/>
+      <w:numFmt w:val="lowerRoman"/>
+      <w:lvlText w:val="%9."/>
+      <w:lvlJc w:val="right"/>
+      <w:pPr>
+        <w:ind w:left="6480" w:hanging="180"/>
+      </w:pPr>
+    </w:lvl>
+  </w:abstractNum>
+  <w:abstractNum w:abstractNumId="7">
+    <w:nsid w:val="38887577"/>
+    <w:multiLevelType w:val="hybridMultilevel"/>
+    <w:tmpl w:val="68A276C8"/>
+    <w:lvl w:ilvl="0" w:tplc="0809000F">
+      <w:start w:val="1"/>
+      <w:numFmt w:val="decimal"/>
+      <w:lvlText w:val="%1."/>
+      <w:lvlJc w:val="left"/>
+      <w:pPr>
+        <w:ind w:left="720" w:hanging="360"/>
+      </w:pPr>
+      <w:rPr>
+        <w:rFonts w:hint="default"/>
+      </w:rPr>
+    </w:lvl>
+    <w:lvl w:ilvl="1" w:tplc="08090019" w:tentative="1">
+      <w:start w:val="1"/>
+      <w:numFmt w:val="lowerLetter"/>
+      <w:lvlText w:val="%2."/>
+      <w:lvlJc w:val="left"/>
+      <w:pPr>
+        <w:ind w:left="1440" w:hanging="360"/>
+      </w:pPr>
+    </w:lvl>
+    <w:lvl w:ilvl="2" w:tplc="0809001B" w:tentative="1">
+      <w:start w:val="1"/>
+      <w:numFmt w:val="lowerRoman"/>
+      <w:lvlText w:val="%3."/>
+      <w:lvlJc w:val="right"/>
+      <w:pPr>
+        <w:ind w:left="2160" w:hanging="180"/>
+      </w:pPr>
+    </w:lvl>
+    <w:lvl w:ilvl="3" w:tplc="0809000F" w:tentative="1">
+      <w:start w:val="1"/>
+      <w:numFmt w:val="decimal"/>
+      <w:lvlText w:val="%4."/>
+      <w:lvlJc w:val="left"/>
+      <w:pPr>
+        <w:ind w:left="2880" w:hanging="360"/>
+      </w:pPr>
+    </w:lvl>
+    <w:lvl w:ilvl="4" w:tplc="08090019" w:tentative="1">
+      <w:start w:val="1"/>
+      <w:numFmt w:val="lowerLetter"/>
+      <w:lvlText w:val="%5."/>
+      <w:lvlJc w:val="left"/>
+      <w:pPr>
+        <w:ind w:left="3600" w:hanging="360"/>
+      </w:pPr>
+    </w:lvl>
+    <w:lvl w:ilvl="5" w:tplc="0809001B" w:tentative="1">
+      <w:start w:val="1"/>
+      <w:numFmt w:val="lowerRoman"/>
+      <w:lvlText w:val="%6."/>
+      <w:lvlJc w:val="right"/>
+      <w:pPr>
+        <w:ind w:left="4320" w:hanging="180"/>
+      </w:pPr>
+    </w:lvl>
+    <w:lvl w:ilvl="6" w:tplc="0809000F" w:tentative="1">
+      <w:start w:val="1"/>
+      <w:numFmt w:val="decimal"/>
+      <w:lvlText w:val="%7."/>
+      <w:lvlJc w:val="left"/>
+      <w:pPr>
+        <w:ind w:left="5040" w:hanging="360"/>
+      </w:pPr>
+    </w:lvl>
+    <w:lvl w:ilvl="7" w:tplc="08090019" w:tentative="1">
+      <w:start w:val="1"/>
+      <w:numFmt w:val="lowerLetter"/>
+      <w:lvlText w:val="%8."/>
+      <w:lvlJc w:val="left"/>
+      <w:pPr>
+        <w:ind w:left="5760" w:hanging="360"/>
+      </w:pPr>
+    </w:lvl>
+    <w:lvl w:ilvl="8" w:tplc="0809001B" w:tentative="1">
+      <w:start w:val="1"/>
+      <w:numFmt w:val="lowerRoman"/>
+      <w:lvlText w:val="%9."/>
+      <w:lvlJc w:val="right"/>
+      <w:pPr>
+        <w:ind w:left="6480" w:hanging="180"/>
+      </w:pPr>
+    </w:lvl>
+  </w:abstractNum>
+  <w:abstractNum w:abstractNumId="8">
+    <w:nsid w:val="38B94689"/>
+    <w:multiLevelType w:val="hybridMultilevel"/>
+    <w:tmpl w:val="C8088D46"/>
+    <w:lvl w:ilvl="0" w:tplc="0809000F">
+      <w:start w:val="1"/>
+      <w:numFmt w:val="decimal"/>
+      <w:lvlText w:val="%1."/>
+      <w:lvlJc w:val="left"/>
+      <w:pPr>
+        <w:ind w:left="720" w:hanging="360"/>
+      </w:pPr>
+      <w:rPr>
+        <w:rFonts w:hint="default"/>
+      </w:rPr>
+    </w:lvl>
+    <w:lvl w:ilvl="1" w:tplc="08090019" w:tentative="1">
+      <w:start w:val="1"/>
+      <w:numFmt w:val="lowerLetter"/>
+      <w:lvlText w:val="%2."/>
+      <w:lvlJc w:val="left"/>
+      <w:pPr>
+        <w:ind w:left="1440" w:hanging="360"/>
+      </w:pPr>
+    </w:lvl>
+    <w:lvl w:ilvl="2" w:tplc="0809001B" w:tentative="1">
+      <w:start w:val="1"/>
+      <w:numFmt w:val="lowerRoman"/>
+      <w:lvlText w:val="%3."/>
+      <w:lvlJc w:val="right"/>
+      <w:pPr>
+        <w:ind w:left="2160" w:hanging="180"/>
+      </w:pPr>
+    </w:lvl>
+    <w:lvl w:ilvl="3" w:tplc="0809000F" w:tentative="1">
+      <w:start w:val="1"/>
+      <w:numFmt w:val="decimal"/>
+      <w:lvlText w:val="%4."/>
+      <w:lvlJc w:val="left"/>
+      <w:pPr>
+        <w:ind w:left="2880" w:hanging="360"/>
+      </w:pPr>
+    </w:lvl>
+    <w:lvl w:ilvl="4" w:tplc="08090019" w:tentative="1">
+      <w:start w:val="1"/>
+      <w:numFmt w:val="lowerLetter"/>
+      <w:lvlText w:val="%5."/>
+      <w:lvlJc w:val="left"/>
+      <w:pPr>
+        <w:ind w:left="3600" w:hanging="360"/>
+      </w:pPr>
+    </w:lvl>
+    <w:lvl w:ilvl="5" w:tplc="0809001B" w:tentative="1">
+      <w:start w:val="1"/>
+      <w:numFmt w:val="lowerRoman"/>
+      <w:lvlText w:val="%6."/>
+      <w:lvlJc w:val="right"/>
+      <w:pPr>
+        <w:ind w:left="4320" w:hanging="180"/>
+      </w:pPr>
+    </w:lvl>
+    <w:lvl w:ilvl="6" w:tplc="0809000F" w:tentative="1">
+      <w:start w:val="1"/>
+      <w:numFmt w:val="decimal"/>
+      <w:lvlText w:val="%7."/>
+      <w:lvlJc w:val="left"/>
+      <w:pPr>
+        <w:ind w:left="5040" w:hanging="360"/>
+      </w:pPr>
+    </w:lvl>
+    <w:lvl w:ilvl="7" w:tplc="08090019" w:tentative="1">
+      <w:start w:val="1"/>
+      <w:numFmt w:val="lowerLetter"/>
+      <w:lvlText w:val="%8."/>
+      <w:lvlJc w:val="left"/>
+      <w:pPr>
+        <w:ind w:left="5760" w:hanging="360"/>
+      </w:pPr>
+    </w:lvl>
+    <w:lvl w:ilvl="8" w:tplc="0809001B" w:tentative="1">
+      <w:start w:val="1"/>
+      <w:numFmt w:val="lowerRoman"/>
+      <w:lvlText w:val="%9."/>
+      <w:lvlJc w:val="right"/>
+      <w:pPr>
+        <w:ind w:left="6480" w:hanging="180"/>
+      </w:pPr>
+    </w:lvl>
+  </w:abstractNum>
+  <w:abstractNum w:abstractNumId="9">
     <w:nsid w:val="4B4A0D4D"/>
     <w:multiLevelType w:val="hybridMultilevel"/>
     <w:tmpl w:val="EF8C5786"/>
@@ -11836,7 +14015,7 @@
       </w:rPr>
     </w:lvl>
   </w:abstractNum>
-  <w:abstractNum w:abstractNumId="6">
+  <w:abstractNum w:abstractNumId="10">
     <w:nsid w:val="53A5279C"/>
     <w:multiLevelType w:val="multilevel"/>
     <w:tmpl w:val="A67C5DE4"/>
@@ -11949,7 +14128,7 @@
       </w:rPr>
     </w:lvl>
   </w:abstractNum>
-  <w:abstractNum w:abstractNumId="7">
+  <w:abstractNum w:abstractNumId="11">
     <w:nsid w:val="58690129"/>
     <w:multiLevelType w:val="multilevel"/>
     <w:tmpl w:val="6D249DF4"/>
@@ -12062,7 +14241,7 @@
       </w:rPr>
     </w:lvl>
   </w:abstractNum>
-  <w:abstractNum w:abstractNumId="8">
+  <w:abstractNum w:abstractNumId="12">
     <w:nsid w:val="6CA24A51"/>
     <w:multiLevelType w:val="multilevel"/>
     <w:tmpl w:val="836406F2"/>
@@ -12175,7 +14354,7 @@
       </w:rPr>
     </w:lvl>
   </w:abstractNum>
-  <w:abstractNum w:abstractNumId="9">
+  <w:abstractNum w:abstractNumId="13">
     <w:nsid w:val="7E874E35"/>
     <w:multiLevelType w:val="hybridMultilevel"/>
     <w:tmpl w:val="49C8CA82"/>
@@ -12289,19 +14468,19 @@
     </w:lvl>
   </w:abstractNum>
   <w:num w:numId="1">
-    <w:abstractNumId w:val="9"/>
+    <w:abstractNumId w:val="13"/>
   </w:num>
   <w:num w:numId="2">
-    <w:abstractNumId w:val="7"/>
+    <w:abstractNumId w:val="11"/>
   </w:num>
   <w:num w:numId="3">
     <w:abstractNumId w:val="3"/>
   </w:num>
   <w:num w:numId="4">
-    <w:abstractNumId w:val="6"/>
+    <w:abstractNumId w:val="10"/>
   </w:num>
   <w:num w:numId="5">
-    <w:abstractNumId w:val="8"/>
+    <w:abstractNumId w:val="12"/>
   </w:num>
   <w:num w:numId="6">
     <w:abstractNumId w:val="0"/>
@@ -12313,10 +14492,22 @@
     <w:abstractNumId w:val="4"/>
   </w:num>
   <w:num w:numId="9">
-    <w:abstractNumId w:val="5"/>
+    <w:abstractNumId w:val="9"/>
   </w:num>
   <w:num w:numId="10">
     <w:abstractNumId w:val="2"/>
+  </w:num>
+  <w:num w:numId="11">
+    <w:abstractNumId w:val="7"/>
+  </w:num>
+  <w:num w:numId="12">
+    <w:abstractNumId w:val="6"/>
+  </w:num>
+  <w:num w:numId="13">
+    <w:abstractNumId w:val="8"/>
+  </w:num>
+  <w:num w:numId="14">
+    <w:abstractNumId w:val="5"/>
   </w:num>
 </w:numbering>
 </file>

</xml_diff>